<commit_message>
deleted extra inventory file
</commit_message>
<xml_diff>
--- a/metadata.docx
+++ b/metadata.docx
@@ -1,6 +1,6 @@
 
 <file path=word/document.xml><?xml version="1.0" encoding="utf-8"?>
-<w:document xmlns:wpc="http://schemas.microsoft.com/office/word/2010/wordprocessingCanvas" xmlns:cx="http://schemas.microsoft.com/office/drawing/2014/chartex" xmlns:cx1="http://schemas.microsoft.com/office/drawing/2015/9/8/chartex" xmlns:cx2="http://schemas.microsoft.com/office/drawing/2015/10/21/chartex" xmlns:cx3="http://schemas.microsoft.com/office/drawing/2016/5/9/chartex" xmlns:cx4="http://schemas.microsoft.com/office/drawing/2016/5/10/chartex" xmlns:cx5="http://schemas.microsoft.com/office/drawing/2016/5/11/chartex" xmlns:cx6="http://schemas.microsoft.com/office/drawing/2016/5/12/chartex" xmlns:cx7="http://schemas.microsoft.com/office/drawing/2016/5/13/chartex" xmlns:cx8="http://schemas.microsoft.com/office/drawing/2016/5/14/chartex" xmlns:mc="http://schemas.openxmlformats.org/markup-compatibility/2006" xmlns:aink="http://schemas.microsoft.com/office/drawing/2016/ink" xmlns:am3d="http://schemas.microsoft.com/office/drawing/2017/model3d" xmlns:o="urn:schemas-microsoft-com:office:office" xmlns:r="http://schemas.openxmlformats.org/officeDocument/2006/relationships" xmlns:m="http://schemas.openxmlformats.org/officeDocument/2006/math" xmlns:v="urn:schemas-microsoft-com:vml" xmlns:wp14="http://schemas.microsoft.com/office/word/2010/wordprocessingDrawing" xmlns:wp="http://schemas.openxmlformats.org/drawingml/2006/wordprocessingDrawing" xmlns:w10="urn:schemas-microsoft-com:office:word" xmlns:w="http://schemas.openxmlformats.org/wordprocessingml/2006/main" xmlns:w14="http://schemas.microsoft.com/office/word/2010/wordml" xmlns:w15="http://schemas.microsoft.com/office/word/2012/wordml" xmlns:w16cex="http://schemas.microsoft.com/office/word/2018/wordml/cex" xmlns:w16cid="http://schemas.microsoft.com/office/word/2016/wordml/cid" xmlns:w16="http://schemas.microsoft.com/office/word/2018/wordml" xmlns:w16sdtdh="http://schemas.microsoft.com/office/word/2020/wordml/sdtdatahash" xmlns:w16se="http://schemas.microsoft.com/office/word/2015/wordml/symex" xmlns:wpg="http://schemas.microsoft.com/office/word/2010/wordprocessingGroup" xmlns:wpi="http://schemas.microsoft.com/office/word/2010/wordprocessingInk" xmlns:wne="http://schemas.microsoft.com/office/word/2006/wordml" xmlns:wps="http://schemas.microsoft.com/office/word/2010/wordprocessingShape" mc:Ignorable="w14 w15 w16se w16cid w16 w16cex w16sdtdh wp14">
+<w:document xmlns:wpc="http://schemas.microsoft.com/office/word/2010/wordprocessingCanvas" xmlns:cx="http://schemas.microsoft.com/office/drawing/2014/chartex" xmlns:cx1="http://schemas.microsoft.com/office/drawing/2015/9/8/chartex" xmlns:cx2="http://schemas.microsoft.com/office/drawing/2015/10/21/chartex" xmlns:cx3="http://schemas.microsoft.com/office/drawing/2016/5/9/chartex" xmlns:cx4="http://schemas.microsoft.com/office/drawing/2016/5/10/chartex" xmlns:cx5="http://schemas.microsoft.com/office/drawing/2016/5/11/chartex" xmlns:cx6="http://schemas.microsoft.com/office/drawing/2016/5/12/chartex" xmlns:cx7="http://schemas.microsoft.com/office/drawing/2016/5/13/chartex" xmlns:cx8="http://schemas.microsoft.com/office/drawing/2016/5/14/chartex" xmlns:mc="http://schemas.openxmlformats.org/markup-compatibility/2006" xmlns:aink="http://schemas.microsoft.com/office/drawing/2016/ink" xmlns:am3d="http://schemas.microsoft.com/office/drawing/2017/model3d" xmlns:o="urn:schemas-microsoft-com:office:office" xmlns:oel="http://schemas.microsoft.com/office/2019/extlst" xmlns:r="http://schemas.openxmlformats.org/officeDocument/2006/relationships" xmlns:m="http://schemas.openxmlformats.org/officeDocument/2006/math" xmlns:v="urn:schemas-microsoft-com:vml" xmlns:wp14="http://schemas.microsoft.com/office/word/2010/wordprocessingDrawing" xmlns:wp="http://schemas.openxmlformats.org/drawingml/2006/wordprocessingDrawing" xmlns:w10="urn:schemas-microsoft-com:office:word" xmlns:w="http://schemas.openxmlformats.org/wordprocessingml/2006/main" xmlns:w14="http://schemas.microsoft.com/office/word/2010/wordml" xmlns:w15="http://schemas.microsoft.com/office/word/2012/wordml" xmlns:w16cex="http://schemas.microsoft.com/office/word/2018/wordml/cex" xmlns:w16cid="http://schemas.microsoft.com/office/word/2016/wordml/cid" xmlns:w16="http://schemas.microsoft.com/office/word/2018/wordml" xmlns:w16sdtdh="http://schemas.microsoft.com/office/word/2020/wordml/sdtdatahash" xmlns:w16se="http://schemas.microsoft.com/office/word/2015/wordml/symex" xmlns:wpg="http://schemas.microsoft.com/office/word/2010/wordprocessingGroup" xmlns:wpi="http://schemas.microsoft.com/office/word/2010/wordprocessingInk" xmlns:wne="http://schemas.microsoft.com/office/word/2006/wordml" xmlns:wps="http://schemas.microsoft.com/office/word/2010/wordprocessingShape" mc:Ignorable="w14 w15 w16se w16cid w16 w16cex w16sdtdh wp14">
   <w:body>
     <w:p>
       <w:pPr>
@@ -322,15 +322,7 @@
           <w:sz w:val="24"/>
           <w:szCs w:val="24"/>
         </w:rPr>
-        <w:t xml:space="preserve"> == “</w:t>
-      </w:r>
-      <w:r>
-        <w:rPr>
-          <w:rFonts w:ascii="Times New Roman" w:hAnsi="Times New Roman" w:cs="Times New Roman"/>
-          <w:sz w:val="24"/>
-          <w:szCs w:val="24"/>
-        </w:rPr>
-        <w:t xml:space="preserve">Acer </w:t>
+        <w:t xml:space="preserve"> == “Acer </w:t>
       </w:r>
       <w:proofErr w:type="spellStart"/>
       <w:r>
@@ -384,15 +376,7 @@
           <w:sz w:val="24"/>
           <w:szCs w:val="24"/>
         </w:rPr>
-        <w:t xml:space="preserve">”). To remove duplicate taxa, the inventory must be sorted by FINEST_TAXON_RESOLUTION == “Y”. Sorting would remove e.g., the row where </w:t>
-      </w:r>
-      <w:r>
-        <w:rPr>
-          <w:rFonts w:ascii="Times New Roman" w:hAnsi="Times New Roman" w:cs="Times New Roman"/>
-          <w:sz w:val="24"/>
-          <w:szCs w:val="24"/>
-        </w:rPr>
-        <w:t xml:space="preserve">TAXON == “Acer </w:t>
+        <w:t xml:space="preserve">”). To remove duplicate taxa, the inventory must be sorted by FINEST_TAXON_RESOLUTION == “Y”. Sorting would remove e.g., the row where TAXON == “Acer </w:t>
       </w:r>
       <w:proofErr w:type="spellStart"/>
       <w:r>
@@ -410,15 +394,7 @@
           <w:sz w:val="24"/>
           <w:szCs w:val="24"/>
         </w:rPr>
-        <w:t>”</w:t>
-      </w:r>
-      <w:r>
-        <w:rPr>
-          <w:rFonts w:ascii="Times New Roman" w:hAnsi="Times New Roman" w:cs="Times New Roman"/>
-          <w:sz w:val="24"/>
-          <w:szCs w:val="24"/>
-        </w:rPr>
-        <w:t xml:space="preserve"> but not </w:t>
+        <w:t xml:space="preserve">” but not </w:t>
       </w:r>
       <w:proofErr w:type="spellStart"/>
       <w:r>
@@ -462,15 +438,7 @@
           <w:sz w:val="24"/>
           <w:szCs w:val="24"/>
         </w:rPr>
-        <w:t xml:space="preserve">be done to reproduce counts of taxa in the paper. I.e., the .csv file includes 935 rows but only 779 taxa, once double-dipped taxa such as </w:t>
-      </w:r>
-      <w:r>
-        <w:rPr>
-          <w:rFonts w:ascii="Times New Roman" w:hAnsi="Times New Roman" w:cs="Times New Roman"/>
-          <w:sz w:val="24"/>
-          <w:szCs w:val="24"/>
-        </w:rPr>
-        <w:t xml:space="preserve">Acer </w:t>
+        <w:t xml:space="preserve">be done to reproduce counts of taxa in the paper. I.e., the .csv file includes 935 rows but only 779 taxa, once double-dipped taxa such as Acer </w:t>
       </w:r>
       <w:proofErr w:type="spellStart"/>
       <w:r>
@@ -488,15 +456,7 @@
           <w:sz w:val="24"/>
           <w:szCs w:val="24"/>
         </w:rPr>
-        <w:t xml:space="preserve"> and </w:t>
-      </w:r>
-      <w:r>
-        <w:rPr>
-          <w:rFonts w:ascii="Times New Roman" w:hAnsi="Times New Roman" w:cs="Times New Roman"/>
-          <w:sz w:val="24"/>
-          <w:szCs w:val="24"/>
-        </w:rPr>
-        <w:t xml:space="preserve">Acer </w:t>
+        <w:t xml:space="preserve"> and Acer </w:t>
       </w:r>
       <w:proofErr w:type="spellStart"/>
       <w:r>
@@ -564,7 +524,49 @@
           <w:szCs w:val="24"/>
           <w:lang w:val="en-CA" w:eastAsia="en-CA"/>
         </w:rPr>
-        <w:t xml:space="preserve"> – Common name of associated crop, </w:t>
+        <w:t xml:space="preserve"> – </w:t>
+      </w:r>
+      <w:r>
+        <w:rPr>
+          <w:rFonts w:ascii="Times New Roman" w:eastAsia="Times New Roman" w:hAnsi="Times New Roman" w:cs="Times New Roman"/>
+          <w:color w:val="000000"/>
+          <w:sz w:val="24"/>
+          <w:szCs w:val="24"/>
+          <w:lang w:val="en-CA" w:eastAsia="en-CA"/>
+        </w:rPr>
+        <w:t xml:space="preserve">For those taxa in the </w:t>
+      </w:r>
+      <w:proofErr w:type="spellStart"/>
+      <w:r>
+        <w:rPr>
+          <w:rFonts w:ascii="Times New Roman" w:eastAsia="Times New Roman" w:hAnsi="Times New Roman" w:cs="Times New Roman"/>
+          <w:color w:val="000000"/>
+          <w:sz w:val="24"/>
+          <w:szCs w:val="24"/>
+          <w:lang w:val="en-CA" w:eastAsia="en-CA"/>
+        </w:rPr>
+        <w:t>genepool</w:t>
+      </w:r>
+      <w:proofErr w:type="spellEnd"/>
+      <w:r>
+        <w:rPr>
+          <w:rFonts w:ascii="Times New Roman" w:eastAsia="Times New Roman" w:hAnsi="Times New Roman" w:cs="Times New Roman"/>
+          <w:color w:val="000000"/>
+          <w:sz w:val="24"/>
+          <w:szCs w:val="24"/>
+          <w:lang w:val="en-CA" w:eastAsia="en-CA"/>
+        </w:rPr>
+        <w:t xml:space="preserve"> (genus) of agricultural crops of global or national importance (See column “CWR”), </w:t>
+      </w:r>
+      <w:r>
+        <w:rPr>
+          <w:rFonts w:ascii="Times New Roman" w:eastAsia="Times New Roman" w:hAnsi="Times New Roman" w:cs="Times New Roman"/>
+          <w:color w:val="000000"/>
+          <w:sz w:val="24"/>
+          <w:szCs w:val="24"/>
+          <w:lang w:val="en-CA" w:eastAsia="en-CA"/>
+        </w:rPr>
+        <w:t xml:space="preserve">Common name of associated crop, </w:t>
       </w:r>
       <w:proofErr w:type="gramStart"/>
       <w:r>
@@ -920,15 +922,7 @@
           <w:sz w:val="24"/>
           <w:szCs w:val="24"/>
         </w:rPr>
-        <w:t xml:space="preserve"> for </w:t>
-      </w:r>
-      <w:r>
-        <w:rPr>
-          <w:rFonts w:ascii="Times New Roman" w:hAnsi="Times New Roman" w:cs="Times New Roman"/>
-          <w:sz w:val="24"/>
-          <w:szCs w:val="24"/>
-        </w:rPr>
-        <w:t>“</w:t>
+        <w:t xml:space="preserve"> for “</w:t>
       </w:r>
       <w:r>
         <w:rPr>
@@ -972,23 +966,7 @@
           <w:sz w:val="24"/>
           <w:szCs w:val="24"/>
         </w:rPr>
-        <w:t xml:space="preserve">”, </w:t>
-      </w:r>
-      <w:r>
-        <w:rPr>
-          <w:rFonts w:ascii="Times New Roman" w:hAnsi="Times New Roman" w:cs="Times New Roman"/>
-          <w:sz w:val="24"/>
-          <w:szCs w:val="24"/>
-        </w:rPr>
-        <w:t>INFRASPECIFIC</w:t>
-      </w:r>
-      <w:r>
-        <w:rPr>
-          <w:rFonts w:ascii="Times New Roman" w:hAnsi="Times New Roman" w:cs="Times New Roman"/>
-          <w:sz w:val="24"/>
-          <w:szCs w:val="24"/>
-        </w:rPr>
-        <w:t xml:space="preserve"> == “</w:t>
+        <w:t>”, INFRASPECIFIC == “</w:t>
       </w:r>
       <w:proofErr w:type="spellStart"/>
       <w:r>
@@ -1066,71 +1044,7 @@
           <w:sz w:val="24"/>
           <w:szCs w:val="24"/>
         </w:rPr>
-        <w:t>are geographically isolated and therefore there is little chance of mistaking the identifications. I</w:t>
-      </w:r>
-      <w:r>
-        <w:rPr>
-          <w:rFonts w:ascii="Times New Roman" w:hAnsi="Times New Roman" w:cs="Times New Roman"/>
-          <w:sz w:val="24"/>
-          <w:szCs w:val="24"/>
-        </w:rPr>
-        <w:t>f “</w:t>
-      </w:r>
-      <w:r>
-        <w:rPr>
-          <w:rFonts w:ascii="Times New Roman" w:hAnsi="Times New Roman" w:cs="Times New Roman"/>
-          <w:sz w:val="24"/>
-          <w:szCs w:val="24"/>
-        </w:rPr>
-        <w:t>N</w:t>
-      </w:r>
-      <w:r>
-        <w:rPr>
-          <w:rFonts w:ascii="Times New Roman" w:hAnsi="Times New Roman" w:cs="Times New Roman"/>
-          <w:sz w:val="24"/>
-          <w:szCs w:val="24"/>
-        </w:rPr>
-        <w:t xml:space="preserve">” </w:t>
-      </w:r>
-      <w:r>
-        <w:rPr>
-          <w:rFonts w:ascii="Times New Roman" w:hAnsi="Times New Roman" w:cs="Times New Roman"/>
-          <w:sz w:val="24"/>
-          <w:szCs w:val="24"/>
-        </w:rPr>
-        <w:t>no</w:t>
-      </w:r>
-      <w:r>
-        <w:rPr>
-          <w:rFonts w:ascii="Times New Roman" w:hAnsi="Times New Roman" w:cs="Times New Roman"/>
-          <w:sz w:val="24"/>
-          <w:szCs w:val="24"/>
-        </w:rPr>
-        <w:t xml:space="preserve"> infraspecific taxon names </w:t>
-      </w:r>
-      <w:r>
-        <w:rPr>
-          <w:rFonts w:ascii="Times New Roman" w:hAnsi="Times New Roman" w:cs="Times New Roman"/>
-          <w:sz w:val="24"/>
-          <w:szCs w:val="24"/>
-        </w:rPr>
-        <w:t xml:space="preserve">are given to </w:t>
-      </w:r>
-      <w:r>
-        <w:rPr>
-          <w:rFonts w:ascii="Times New Roman" w:hAnsi="Times New Roman" w:cs="Times New Roman"/>
-          <w:sz w:val="24"/>
-          <w:szCs w:val="24"/>
-        </w:rPr>
-        <w:t>accessions within the species</w:t>
-      </w:r>
-      <w:r>
-        <w:rPr>
-          <w:rFonts w:ascii="Times New Roman" w:hAnsi="Times New Roman" w:cs="Times New Roman"/>
-          <w:sz w:val="24"/>
-          <w:szCs w:val="24"/>
-        </w:rPr>
-        <w:t xml:space="preserve">, all accessions are labelled </w:t>
+        <w:t xml:space="preserve">are geographically isolated and therefore there is little chance of mistaking the identifications. If “N” no infraspecific taxon names are given to accessions within the species, all accessions are labelled </w:t>
       </w:r>
       <w:r>
         <w:rPr>
@@ -1210,8 +1124,9 @@
           <w:szCs w:val="24"/>
           <w:lang w:val="en-CA" w:eastAsia="en-CA"/>
         </w:rPr>
-        <w:t>FINEST_TAXON_RESOLUTION</w:t>
-      </w:r>
+        <w:t xml:space="preserve">FINEST_TAXON_RESOLUTION – Use this column as a way to filter out double-dipped taxa – </w:t>
+      </w:r>
+      <w:proofErr w:type="gramStart"/>
       <w:r>
         <w:rPr>
           <w:rFonts w:ascii="Times New Roman" w:eastAsia="Times New Roman" w:hAnsi="Times New Roman" w:cs="Times New Roman"/>
@@ -1220,9 +1135,9 @@
           <w:szCs w:val="24"/>
           <w:lang w:val="en-CA" w:eastAsia="en-CA"/>
         </w:rPr>
-        <w:t xml:space="preserve"> – Use this column as a way to filter out double-dipped taxa – </w:t>
-      </w:r>
-      <w:proofErr w:type="gramStart"/>
+        <w:t>e.g.</w:t>
+      </w:r>
+      <w:proofErr w:type="gramEnd"/>
       <w:r>
         <w:rPr>
           <w:rFonts w:ascii="Times New Roman" w:eastAsia="Times New Roman" w:hAnsi="Times New Roman" w:cs="Times New Roman"/>
@@ -1231,10 +1146,74 @@
           <w:szCs w:val="24"/>
           <w:lang w:val="en-CA" w:eastAsia="en-CA"/>
         </w:rPr>
-        <w:t>e.g.</w:t>
-      </w:r>
-      <w:proofErr w:type="gramEnd"/>
-      <w:r>
+        <w:t xml:space="preserve"> don’t want to count both </w:t>
+      </w:r>
+      <w:r>
+        <w:rPr>
+          <w:rFonts w:ascii="Times New Roman" w:hAnsi="Times New Roman" w:cs="Times New Roman"/>
+          <w:sz w:val="24"/>
+          <w:szCs w:val="24"/>
+        </w:rPr>
+        <w:t xml:space="preserve">Acer </w:t>
+      </w:r>
+      <w:proofErr w:type="spellStart"/>
+      <w:r>
+        <w:rPr>
+          <w:rFonts w:ascii="Times New Roman" w:hAnsi="Times New Roman" w:cs="Times New Roman"/>
+          <w:sz w:val="24"/>
+          <w:szCs w:val="24"/>
+        </w:rPr>
+        <w:t>glabrum</w:t>
+      </w:r>
+      <w:proofErr w:type="spellEnd"/>
+      <w:r>
+        <w:rPr>
+          <w:rFonts w:ascii="Times New Roman" w:hAnsi="Times New Roman" w:cs="Times New Roman"/>
+          <w:sz w:val="24"/>
+          <w:szCs w:val="24"/>
+        </w:rPr>
+        <w:t xml:space="preserve"> and Acer </w:t>
+      </w:r>
+      <w:proofErr w:type="spellStart"/>
+      <w:r>
+        <w:rPr>
+          <w:rFonts w:ascii="Times New Roman" w:hAnsi="Times New Roman" w:cs="Times New Roman"/>
+          <w:sz w:val="24"/>
+          <w:szCs w:val="24"/>
+        </w:rPr>
+        <w:t>glabrum</w:t>
+      </w:r>
+      <w:proofErr w:type="spellEnd"/>
+      <w:r>
+        <w:rPr>
+          <w:rFonts w:ascii="Times New Roman" w:hAnsi="Times New Roman" w:cs="Times New Roman"/>
+          <w:sz w:val="24"/>
+          <w:szCs w:val="24"/>
+        </w:rPr>
+        <w:t xml:space="preserve"> var. </w:t>
+      </w:r>
+      <w:proofErr w:type="spellStart"/>
+      <w:r>
+        <w:rPr>
+          <w:rFonts w:ascii="Times New Roman" w:hAnsi="Times New Roman" w:cs="Times New Roman"/>
+          <w:sz w:val="24"/>
+          <w:szCs w:val="24"/>
+        </w:rPr>
+        <w:t>douglasii</w:t>
+      </w:r>
+      <w:proofErr w:type="spellEnd"/>
+      <w:r>
+        <w:rPr>
+          <w:rFonts w:ascii="Times New Roman" w:hAnsi="Times New Roman" w:cs="Times New Roman"/>
+          <w:sz w:val="24"/>
+          <w:szCs w:val="24"/>
+        </w:rPr>
+        <w:t xml:space="preserve"> if a count of the number of relatives of sugar maple is desired. In this case we would only want these two taxon levels to count as a single CWR of sugar maple.</w:t>
+      </w:r>
+    </w:p>
+    <w:p>
+      <w:pPr>
+        <w:spacing w:line="240" w:lineRule="auto"/>
         <w:rPr>
           <w:rFonts w:ascii="Times New Roman" w:eastAsia="Times New Roman" w:hAnsi="Times New Roman" w:cs="Times New Roman"/>
           <w:color w:val="000000"/>
@@ -1242,74 +1221,8 @@
           <w:szCs w:val="24"/>
           <w:lang w:val="en-CA" w:eastAsia="en-CA"/>
         </w:rPr>
-        <w:t xml:space="preserve"> don’t want to count both </w:t>
-      </w:r>
-      <w:r>
-        <w:rPr>
-          <w:rFonts w:ascii="Times New Roman" w:hAnsi="Times New Roman" w:cs="Times New Roman"/>
-          <w:sz w:val="24"/>
-          <w:szCs w:val="24"/>
-        </w:rPr>
-        <w:t xml:space="preserve">Acer </w:t>
-      </w:r>
-      <w:proofErr w:type="spellStart"/>
-      <w:r>
-        <w:rPr>
-          <w:rFonts w:ascii="Times New Roman" w:hAnsi="Times New Roman" w:cs="Times New Roman"/>
-          <w:sz w:val="24"/>
-          <w:szCs w:val="24"/>
-        </w:rPr>
-        <w:t>glabrum</w:t>
-      </w:r>
-      <w:proofErr w:type="spellEnd"/>
-      <w:r>
-        <w:rPr>
-          <w:rFonts w:ascii="Times New Roman" w:hAnsi="Times New Roman" w:cs="Times New Roman"/>
-          <w:sz w:val="24"/>
-          <w:szCs w:val="24"/>
-        </w:rPr>
-        <w:t xml:space="preserve"> and Acer </w:t>
-      </w:r>
-      <w:proofErr w:type="spellStart"/>
-      <w:r>
-        <w:rPr>
-          <w:rFonts w:ascii="Times New Roman" w:hAnsi="Times New Roman" w:cs="Times New Roman"/>
-          <w:sz w:val="24"/>
-          <w:szCs w:val="24"/>
-        </w:rPr>
-        <w:t>glabrum</w:t>
-      </w:r>
-      <w:proofErr w:type="spellEnd"/>
-      <w:r>
-        <w:rPr>
-          <w:rFonts w:ascii="Times New Roman" w:hAnsi="Times New Roman" w:cs="Times New Roman"/>
-          <w:sz w:val="24"/>
-          <w:szCs w:val="24"/>
-        </w:rPr>
-        <w:t xml:space="preserve"> var. </w:t>
-      </w:r>
-      <w:proofErr w:type="spellStart"/>
-      <w:r>
-        <w:rPr>
-          <w:rFonts w:ascii="Times New Roman" w:hAnsi="Times New Roman" w:cs="Times New Roman"/>
-          <w:sz w:val="24"/>
-          <w:szCs w:val="24"/>
-        </w:rPr>
-        <w:t>douglasii</w:t>
-      </w:r>
-      <w:proofErr w:type="spellEnd"/>
-      <w:r>
-        <w:rPr>
-          <w:rFonts w:ascii="Times New Roman" w:hAnsi="Times New Roman" w:cs="Times New Roman"/>
-          <w:sz w:val="24"/>
-          <w:szCs w:val="24"/>
-        </w:rPr>
-        <w:t xml:space="preserve"> if a count of the number of relatives of sugar maple is desired. In this case we would only want these two taxon levels to count as a single CWR of sugar maple.</w:t>
-      </w:r>
-    </w:p>
-    <w:p>
-      <w:pPr>
-        <w:spacing w:line="240" w:lineRule="auto"/>
+      </w:pPr>
+      <w:r>
         <w:rPr>
           <w:rFonts w:ascii="Times New Roman" w:eastAsia="Times New Roman" w:hAnsi="Times New Roman" w:cs="Times New Roman"/>
           <w:color w:val="000000"/>
@@ -1317,26 +1230,7 @@
           <w:szCs w:val="24"/>
           <w:lang w:val="en-CA" w:eastAsia="en-CA"/>
         </w:rPr>
-      </w:pPr>
-      <w:r>
-        <w:rPr>
-          <w:rFonts w:ascii="Times New Roman" w:eastAsia="Times New Roman" w:hAnsi="Times New Roman" w:cs="Times New Roman"/>
-          <w:color w:val="000000"/>
-          <w:sz w:val="24"/>
-          <w:szCs w:val="24"/>
-          <w:lang w:val="en-CA" w:eastAsia="en-CA"/>
-        </w:rPr>
-        <w:t>CWR</w:t>
-      </w:r>
-      <w:r>
-        <w:rPr>
-          <w:rFonts w:ascii="Times New Roman" w:eastAsia="Times New Roman" w:hAnsi="Times New Roman" w:cs="Times New Roman"/>
-          <w:color w:val="000000"/>
-          <w:sz w:val="24"/>
-          <w:szCs w:val="24"/>
-          <w:lang w:val="en-CA" w:eastAsia="en-CA"/>
-        </w:rPr>
-        <w:t xml:space="preserve"> – If “Y” taxon is a crop wild relative (CWR). We only scored as crop wild relatives if the species is drawn from a genus with a crop listed in the GRIN – crop wild relative database. We expanded the definition to include 3 genera as food crops due to national importance in Canada that are not included in the GRIN list: saskatoon, flax, and sugar maple. All species in these genera are therefore also scored as CWR. We also listed as CWR any taxa that are cultivated forest resources, ornamentals, or forage and feed crops (or in a genus with a species that is one of these). Species that are </w:t>
+        <w:t xml:space="preserve">CWR – If “Y” taxon is a crop wild relative (CWR). We only scored as crop wild relatives if the species is drawn from a genus with a crop listed in the GRIN – crop wild relative database. We expanded the definition to include 3 genera as food crops due to national importance in Canada that are not included in the GRIN list: saskatoon, flax, and sugar maple. All species in these genera are therefore also scored as CWR. We also listed as CWR any taxa that are cultivated forest resources, ornamentals, or forage and feed crops (or in a genus with a species that is one of these). Species that are </w:t>
       </w:r>
       <w:proofErr w:type="gramStart"/>
       <w:r>
@@ -1498,15 +1392,7 @@
           <w:sz w:val="24"/>
           <w:szCs w:val="24"/>
         </w:rPr>
-        <w:t xml:space="preserve"> – Alternate category of </w:t>
-      </w:r>
-      <w:r>
-        <w:rPr>
-          <w:rFonts w:ascii="Times New Roman" w:hAnsi="Times New Roman" w:cs="Times New Roman"/>
-          <w:sz w:val="24"/>
-          <w:szCs w:val="24"/>
-        </w:rPr>
-        <w:t>CWR or WUS use.</w:t>
+        <w:t xml:space="preserve"> – Alternate category of CWR or WUS use.</w:t>
       </w:r>
     </w:p>
     <w:p>
@@ -1861,23 +1747,7 @@
           <w:sz w:val="24"/>
           <w:szCs w:val="24"/>
         </w:rPr>
-        <w:t>ROUNDED_G_RANK</w:t>
-      </w:r>
-      <w:r>
-        <w:rPr>
-          <w:rFonts w:ascii="Times New Roman" w:hAnsi="Times New Roman" w:cs="Times New Roman"/>
-          <w:sz w:val="24"/>
-          <w:szCs w:val="24"/>
-        </w:rPr>
-        <w:t xml:space="preserve"> – national (Canadian) </w:t>
-      </w:r>
-      <w:r>
-        <w:rPr>
-          <w:rFonts w:ascii="Times New Roman" w:hAnsi="Times New Roman" w:cs="Times New Roman"/>
-          <w:sz w:val="24"/>
-          <w:szCs w:val="24"/>
-        </w:rPr>
-        <w:t xml:space="preserve">conservation score from low conservation concern </w:t>
+        <w:t>ROUNDED_</w:t>
       </w:r>
       <w:r>
         <w:rPr>
@@ -1893,23 +1763,7 @@
           <w:sz w:val="24"/>
           <w:szCs w:val="24"/>
         </w:rPr>
-        <w:t xml:space="preserve">5 to highest conservation concern </w:t>
-      </w:r>
-      <w:r>
-        <w:rPr>
-          <w:rFonts w:ascii="Times New Roman" w:hAnsi="Times New Roman" w:cs="Times New Roman"/>
-          <w:sz w:val="24"/>
-          <w:szCs w:val="24"/>
-        </w:rPr>
-        <w:t>N</w:t>
-      </w:r>
-      <w:r>
-        <w:rPr>
-          <w:rFonts w:ascii="Times New Roman" w:hAnsi="Times New Roman" w:cs="Times New Roman"/>
-          <w:sz w:val="24"/>
-          <w:szCs w:val="24"/>
-        </w:rPr>
-        <w:t>1. Obtained from NatureServe</w:t>
+        <w:t>_RANK – national (Canadian) conservation score from low conservation concern N5 to highest conservation concern N1. Obtained from NatureServe</w:t>
       </w:r>
     </w:p>
     <w:p>
@@ -1945,39 +1799,7 @@
           <w:sz w:val="24"/>
           <w:szCs w:val="24"/>
         </w:rPr>
-        <w:t>CURRENT_</w:t>
-      </w:r>
-      <w:r>
-        <w:rPr>
-          <w:rFonts w:ascii="Times New Roman" w:hAnsi="Times New Roman" w:cs="Times New Roman"/>
-          <w:sz w:val="24"/>
-          <w:szCs w:val="24"/>
-        </w:rPr>
-        <w:t>CA</w:t>
-      </w:r>
-      <w:r>
-        <w:rPr>
-          <w:rFonts w:ascii="Times New Roman" w:hAnsi="Times New Roman" w:cs="Times New Roman"/>
-          <w:sz w:val="24"/>
-          <w:szCs w:val="24"/>
-        </w:rPr>
-        <w:t xml:space="preserve">_DISTRIBUTION – </w:t>
-      </w:r>
-      <w:r>
-        <w:rPr>
-          <w:rFonts w:ascii="Times New Roman" w:hAnsi="Times New Roman" w:cs="Times New Roman"/>
-          <w:sz w:val="24"/>
-          <w:szCs w:val="24"/>
-        </w:rPr>
-        <w:t>provinces</w:t>
-      </w:r>
-      <w:r>
-        <w:rPr>
-          <w:rFonts w:ascii="Times New Roman" w:hAnsi="Times New Roman" w:cs="Times New Roman"/>
-          <w:sz w:val="24"/>
-          <w:szCs w:val="24"/>
-        </w:rPr>
-        <w:t xml:space="preserve"> where the taxon is known to occur.</w:t>
+        <w:t>CURRENT_CA_DISTRIBUTION – provinces where the taxon is known to occur.</w:t>
       </w:r>
     </w:p>
     <w:p>
@@ -2093,10 +1915,7 @@
     </w:p>
     <w:p>
       <w:r>
-        <w:t xml:space="preserve">We used this file to filter the GBIF occurrence points to remove regions for species that are outside of their known ranges but are represented by valid occurrence points. Likely these points represent </w:t>
-      </w:r>
-      <w:r>
-        <w:t xml:space="preserve">specimens cultivated in gardens, cities, </w:t>
+        <w:t xml:space="preserve">We used this file to filter the GBIF occurrence points to remove regions for species that are outside of their known ranges but are represented by valid occurrence points. Likely these points represent specimens cultivated in gardens, cities, </w:t>
       </w:r>
       <w:proofErr w:type="spellStart"/>
       <w:r>
@@ -2174,16 +1993,7 @@
     </w:p>
     <w:p>
       <w:r>
-        <w:t>ECOREGION</w:t>
-      </w:r>
-      <w:r>
-        <w:t xml:space="preserve"> – name of the </w:t>
-      </w:r>
-      <w:r>
-        <w:t>ecoregion</w:t>
-      </w:r>
-      <w:r>
-        <w:t xml:space="preserve"> outside of the range for which occurrence points were removed.</w:t>
+        <w:t>ECOREGION – name of the ecoregion outside of the range for which occurrence points were removed.</w:t>
       </w:r>
     </w:p>
     <w:p>
@@ -2203,10 +2013,7 @@
         <w:t>4</w:t>
       </w:r>
       <w:r>
-        <w:t>_</w:t>
-      </w:r>
-      <w:r>
-        <w:t xml:space="preserve"> </w:t>
+        <w:t xml:space="preserve">_ </w:t>
       </w:r>
       <w:proofErr w:type="spellStart"/>
       <w:r>
@@ -2318,47 +2125,15 @@
           <w:color w:val="000000"/>
           <w:lang w:val="en-CA" w:eastAsia="en-CA"/>
         </w:rPr>
-        <w:t xml:space="preserve"> – </w:t>
-      </w:r>
-      <w:r>
-        <w:rPr>
-          <w:rFonts w:ascii="Calibri" w:eastAsia="Times New Roman" w:hAnsi="Calibri" w:cs="Calibri"/>
-          <w:color w:val="000000"/>
-          <w:lang w:val="en-CA" w:eastAsia="en-CA"/>
-        </w:rPr>
-        <w:t xml:space="preserve">the number of accessions </w:t>
-      </w:r>
-      <w:r>
-        <w:rPr>
-          <w:rFonts w:ascii="Calibri" w:eastAsia="Times New Roman" w:hAnsi="Calibri" w:cs="Calibri"/>
-          <w:color w:val="000000"/>
-          <w:lang w:val="en-CA" w:eastAsia="en-CA"/>
-        </w:rPr>
-        <w:t xml:space="preserve">in botanical gardens </w:t>
-      </w:r>
-      <w:r>
-        <w:rPr>
-          <w:rFonts w:ascii="Calibri" w:eastAsia="Times New Roman" w:hAnsi="Calibri" w:cs="Calibri"/>
-          <w:color w:val="000000"/>
-          <w:lang w:val="en-CA" w:eastAsia="en-CA"/>
-        </w:rPr>
-        <w:t>(at the species taxonomic level)</w:t>
-      </w:r>
-      <w:r>
-        <w:rPr>
-          <w:rFonts w:ascii="Calibri" w:eastAsia="Times New Roman" w:hAnsi="Calibri" w:cs="Calibri"/>
-          <w:color w:val="000000"/>
-          <w:lang w:val="en-CA" w:eastAsia="en-CA"/>
-        </w:rPr>
-        <w:t xml:space="preserve"> </w:t>
-      </w:r>
-      <w:r>
-        <w:rPr>
-          <w:rFonts w:ascii="Calibri" w:eastAsia="Times New Roman" w:hAnsi="Calibri" w:cs="Calibri"/>
-          <w:color w:val="000000"/>
-          <w:lang w:val="en-CA" w:eastAsia="en-CA"/>
-        </w:rPr>
-        <w:t xml:space="preserve">regardless of provenance (could be collected from outside Canada, </w:t>
+        <w:t xml:space="preserve"> – the number of accessions in botanical gardens (at the species taxonomic level)</w:t>
+      </w:r>
+      <w:r>
+        <w:rPr>
+          <w:rFonts w:ascii="Calibri" w:eastAsia="Times New Roman" w:hAnsi="Calibri" w:cs="Calibri"/>
+          <w:color w:val="000000"/>
+          <w:lang w:val="en-CA" w:eastAsia="en-CA"/>
+        </w:rPr>
+        <w:t xml:space="preserve"> regardless of provenance (could be collected from outside Canada, </w:t>
       </w:r>
       <w:proofErr w:type="gramStart"/>
       <w:r>
@@ -2403,23 +2178,7 @@
           <w:color w:val="000000"/>
           <w:lang w:val="en-CA" w:eastAsia="en-CA"/>
         </w:rPr>
-        <w:t xml:space="preserve"> </w:t>
-      </w:r>
-      <w:r>
-        <w:rPr>
-          <w:rFonts w:ascii="Calibri" w:eastAsia="Times New Roman" w:hAnsi="Calibri" w:cs="Calibri"/>
-          <w:color w:val="000000"/>
-          <w:lang w:val="en-CA" w:eastAsia="en-CA"/>
-        </w:rPr>
-        <w:t xml:space="preserve">– the number of accessions </w:t>
-      </w:r>
-      <w:r>
-        <w:rPr>
-          <w:rFonts w:ascii="Calibri" w:eastAsia="Times New Roman" w:hAnsi="Calibri" w:cs="Calibri"/>
-          <w:color w:val="000000"/>
-          <w:lang w:val="en-CA" w:eastAsia="en-CA"/>
-        </w:rPr>
-        <w:t xml:space="preserve">in </w:t>
+        <w:t xml:space="preserve"> – the number of accessions in </w:t>
       </w:r>
       <w:proofErr w:type="spellStart"/>
       <w:r>
@@ -2437,31 +2196,15 @@
           <w:color w:val="000000"/>
           <w:lang w:val="en-CA" w:eastAsia="en-CA"/>
         </w:rPr>
-        <w:t xml:space="preserve"> (both Canada’s national ex situ PGR system and the United States NPGS)</w:t>
-      </w:r>
-      <w:r>
-        <w:rPr>
-          <w:rFonts w:ascii="Calibri" w:eastAsia="Times New Roman" w:hAnsi="Calibri" w:cs="Calibri"/>
-          <w:color w:val="000000"/>
-          <w:lang w:val="en-CA" w:eastAsia="en-CA"/>
-        </w:rPr>
-        <w:t xml:space="preserve"> (at the species taxonomic level)</w:t>
-      </w:r>
-      <w:r>
-        <w:rPr>
-          <w:rFonts w:ascii="Calibri" w:eastAsia="Times New Roman" w:hAnsi="Calibri" w:cs="Calibri"/>
-          <w:color w:val="000000"/>
-          <w:lang w:val="en-CA" w:eastAsia="en-CA"/>
-        </w:rPr>
-        <w:t xml:space="preserve"> </w:t>
-      </w:r>
-      <w:r>
-        <w:rPr>
-          <w:rFonts w:ascii="Calibri" w:eastAsia="Times New Roman" w:hAnsi="Calibri" w:cs="Calibri"/>
-          <w:color w:val="000000"/>
-          <w:lang w:val="en-CA" w:eastAsia="en-CA"/>
-        </w:rPr>
-        <w:t xml:space="preserve">regardless of provenance (could be collected from outside Canada, </w:t>
+        <w:t xml:space="preserve"> (both Canada’s national ex situ PGR system and the United States NPGS) (at the species taxonomic level)</w:t>
+      </w:r>
+      <w:r>
+        <w:rPr>
+          <w:rFonts w:ascii="Calibri" w:eastAsia="Times New Roman" w:hAnsi="Calibri" w:cs="Calibri"/>
+          <w:color w:val="000000"/>
+          <w:lang w:val="en-CA" w:eastAsia="en-CA"/>
+        </w:rPr>
+        <w:t xml:space="preserve"> regardless of provenance (could be collected from outside Canada, </w:t>
       </w:r>
       <w:proofErr w:type="gramStart"/>
       <w:r>
@@ -2514,71 +2257,15 @@
           <w:color w:val="000000"/>
           <w:lang w:val="en-CA" w:eastAsia="en-CA"/>
         </w:rPr>
-        <w:t xml:space="preserve"> – the </w:t>
-      </w:r>
-      <w:r>
-        <w:rPr>
-          <w:rFonts w:ascii="Calibri" w:eastAsia="Times New Roman" w:hAnsi="Calibri" w:cs="Calibri"/>
-          <w:color w:val="000000"/>
-          <w:lang w:val="en-CA" w:eastAsia="en-CA"/>
-        </w:rPr>
-        <w:t xml:space="preserve">total </w:t>
-      </w:r>
-      <w:r>
-        <w:rPr>
-          <w:rFonts w:ascii="Calibri" w:eastAsia="Times New Roman" w:hAnsi="Calibri" w:cs="Calibri"/>
-          <w:color w:val="000000"/>
-          <w:lang w:val="en-CA" w:eastAsia="en-CA"/>
-        </w:rPr>
-        <w:t xml:space="preserve">number of accessions </w:t>
-      </w:r>
-      <w:r>
-        <w:rPr>
-          <w:rFonts w:ascii="Calibri" w:eastAsia="Times New Roman" w:hAnsi="Calibri" w:cs="Calibri"/>
-          <w:color w:val="000000"/>
-          <w:lang w:val="en-CA" w:eastAsia="en-CA"/>
-        </w:rPr>
-        <w:t xml:space="preserve">(at the </w:t>
-      </w:r>
-      <w:r>
-        <w:rPr>
-          <w:rFonts w:ascii="Calibri" w:eastAsia="Times New Roman" w:hAnsi="Calibri" w:cs="Calibri"/>
-          <w:color w:val="000000"/>
-          <w:lang w:val="en-CA" w:eastAsia="en-CA"/>
-        </w:rPr>
-        <w:t>finest</w:t>
-      </w:r>
-      <w:r>
-        <w:rPr>
-          <w:rFonts w:ascii="Calibri" w:eastAsia="Times New Roman" w:hAnsi="Calibri" w:cs="Calibri"/>
-          <w:color w:val="000000"/>
-          <w:lang w:val="en-CA" w:eastAsia="en-CA"/>
-        </w:rPr>
-        <w:t xml:space="preserve"> taxonomic </w:t>
-      </w:r>
-      <w:r>
-        <w:rPr>
-          <w:rFonts w:ascii="Calibri" w:eastAsia="Times New Roman" w:hAnsi="Calibri" w:cs="Calibri"/>
-          <w:color w:val="000000"/>
-          <w:lang w:val="en-CA" w:eastAsia="en-CA"/>
-        </w:rPr>
-        <w:t>resolution possible</w:t>
-      </w:r>
-      <w:r>
-        <w:rPr>
-          <w:rFonts w:ascii="Calibri" w:eastAsia="Times New Roman" w:hAnsi="Calibri" w:cs="Calibri"/>
-          <w:color w:val="000000"/>
-          <w:lang w:val="en-CA" w:eastAsia="en-CA"/>
-        </w:rPr>
-        <w:t>)</w:t>
-      </w:r>
-      <w:r>
-        <w:rPr>
-          <w:rFonts w:ascii="Calibri" w:eastAsia="Times New Roman" w:hAnsi="Calibri" w:cs="Calibri"/>
-          <w:color w:val="000000"/>
-          <w:lang w:val="en-CA" w:eastAsia="en-CA"/>
-        </w:rPr>
-        <w:t xml:space="preserve"> including only those that are wild-collected from populations in Canada. We were unable to assign infraspecific taxon </w:t>
+        <w:t xml:space="preserve"> – the total number of accessions </w:t>
+      </w:r>
+      <w:r>
+        <w:rPr>
+          <w:rFonts w:ascii="Calibri" w:eastAsia="Times New Roman" w:hAnsi="Calibri" w:cs="Calibri"/>
+          <w:color w:val="000000"/>
+          <w:lang w:val="en-CA" w:eastAsia="en-CA"/>
+        </w:rPr>
+        <w:t xml:space="preserve">(at the finest taxonomic resolution possible) including only those that are wild-collected from populations in Canada. We were unable to assign infraspecific taxon </w:t>
       </w:r>
       <w:proofErr w:type="gramStart"/>
       <w:r>
@@ -2674,23 +2361,7 @@
           <w:color w:val="000000"/>
           <w:lang w:val="en-CA" w:eastAsia="en-CA"/>
         </w:rPr>
-        <w:t xml:space="preserve"> – the number of accessions </w:t>
-      </w:r>
-      <w:r>
-        <w:rPr>
-          <w:rFonts w:ascii="Calibri" w:eastAsia="Times New Roman" w:hAnsi="Calibri" w:cs="Calibri"/>
-          <w:color w:val="000000"/>
-          <w:lang w:val="en-CA" w:eastAsia="en-CA"/>
-        </w:rPr>
-        <w:t xml:space="preserve">in botanical gardens </w:t>
-      </w:r>
-      <w:r>
-        <w:rPr>
-          <w:rFonts w:ascii="Calibri" w:eastAsia="Times New Roman" w:hAnsi="Calibri" w:cs="Calibri"/>
-          <w:color w:val="000000"/>
-          <w:lang w:val="en-CA" w:eastAsia="en-CA"/>
-        </w:rPr>
-        <w:t>(at the finest taxonomic resolution possible) including only those that are wild-collected from populations in Canada.</w:t>
+        <w:t xml:space="preserve"> – the number of accessions in botanical gardens (at the finest taxonomic resolution possible) including only those that are wild-collected from populations in Canada.</w:t>
       </w:r>
     </w:p>
     <w:p>
@@ -2725,23 +2396,7 @@
           <w:color w:val="000000"/>
           <w:lang w:val="en-CA" w:eastAsia="en-CA"/>
         </w:rPr>
-        <w:t xml:space="preserve"> – the number of accessions</w:t>
-      </w:r>
-      <w:r>
-        <w:rPr>
-          <w:rFonts w:ascii="Calibri" w:eastAsia="Times New Roman" w:hAnsi="Calibri" w:cs="Calibri"/>
-          <w:color w:val="000000"/>
-          <w:lang w:val="en-CA" w:eastAsia="en-CA"/>
-        </w:rPr>
-        <w:t xml:space="preserve"> </w:t>
-      </w:r>
-      <w:r>
-        <w:rPr>
-          <w:rFonts w:ascii="Calibri" w:eastAsia="Times New Roman" w:hAnsi="Calibri" w:cs="Calibri"/>
-          <w:color w:val="000000"/>
-          <w:lang w:val="en-CA" w:eastAsia="en-CA"/>
-        </w:rPr>
-        <w:t xml:space="preserve">in </w:t>
+        <w:t xml:space="preserve"> – the number of accessions in </w:t>
       </w:r>
       <w:proofErr w:type="spellStart"/>
       <w:r>
@@ -2913,6 +2568,7 @@
     <w:lsdException w:name="HTML Sample" w:semiHidden="1" w:unhideWhenUsed="1"/>
     <w:lsdException w:name="HTML Typewriter" w:semiHidden="1" w:unhideWhenUsed="1"/>
     <w:lsdException w:name="HTML Variable" w:semiHidden="1" w:unhideWhenUsed="1"/>
+    <w:lsdException w:name="Normal Table" w:semiHidden="1" w:unhideWhenUsed="1"/>
     <w:lsdException w:name="annotation subject" w:semiHidden="1" w:unhideWhenUsed="1"/>
     <w:lsdException w:name="No List" w:semiHidden="1" w:unhideWhenUsed="1"/>
     <w:lsdException w:name="Outline List 1" w:semiHidden="1" w:unhideWhenUsed="1"/>
@@ -2959,8 +2615,10 @@
     <w:lsdException w:name="Table Subtle 2" w:semiHidden="1" w:unhideWhenUsed="1"/>
     <w:lsdException w:name="Table Web 1" w:semiHidden="1" w:unhideWhenUsed="1"/>
     <w:lsdException w:name="Table Web 2" w:semiHidden="1" w:unhideWhenUsed="1"/>
+    <w:lsdException w:name="Table Web 3" w:semiHidden="1" w:unhideWhenUsed="1"/>
     <w:lsdException w:name="Balloon Text" w:semiHidden="1" w:unhideWhenUsed="1"/>
     <w:lsdException w:name="Table Grid" w:uiPriority="39"/>
+    <w:lsdException w:name="Table Theme" w:semiHidden="1" w:unhideWhenUsed="1"/>
     <w:lsdException w:name="Placeholder Text" w:semiHidden="1"/>
     <w:lsdException w:name="No Spacing" w:uiPriority="1" w:qFormat="1"/>
     <w:lsdException w:name="Light Shading" w:uiPriority="60"/>

</xml_diff>